<commit_message>
pre dissertation work added
</commit_message>
<xml_diff>
--- a/doc/pre-dissertation/pre-dissertation_beta.docx
+++ b/doc/pre-dissertation/pre-dissertation_beta.docx
@@ -435,6 +435,7 @@
         <w:jc w:val="both"/>
       </w:pPr>
       <w:r>
+        <w:lastRenderedPageBreak/>
         <w:t>To overcome this problem is possible to pick all the bottom quark jets and leptons that can be associated with the collision, perform the kinematical reconstruction for each combination of two jets with two leptons, and then evaluate the probability of that reconstruction being accurate.</w:t>
       </w:r>
       <w:r>
@@ -542,7 +543,11 @@
         <w:t xml:space="preserve"> However, it is not possible to narrow the scope of the work to the reconstruction; to get the most efficiency from it, will be necessary to look to the jet combination, variance appliance and Higgs reconstruction as other important tasks to improve.</w:t>
       </w:r>
       <w:r>
-        <w:t xml:space="preserve"> The LIP research group has a big interest on improving the kinematical reconstruction, as well as the overall ttH_dilep analysis, performance, which would give them an advantage over the other research groups.</w:t>
+        <w:t xml:space="preserve"> The LIP research group has a big interest on improving the kinematical reconstruction, as well as the overall ttH_dilep analysis, </w:t>
+      </w:r>
+      <w:r>
+        <w:lastRenderedPageBreak/>
+        <w:t>performance, which would give them an advantage over the other research groups.</w:t>
       </w:r>
       <w:r>
         <w:t xml:space="preserve"> </w:t>
@@ -745,7 +750,14 @@
         <w:rPr>
           <w:rFonts w:cs="Times"/>
         </w:rPr>
-        <w:t xml:space="preserve"> Taking for example GPUs, each pixel that must be rendered is independent from all other pixels, thus their processing is embarrassingly parallel.</w:t>
+        <w:t xml:space="preserve"> Taking for example GPUs, each pixel that </w:t>
+      </w:r>
+      <w:r>
+        <w:rPr>
+          <w:rFonts w:cs="Times"/>
+        </w:rPr>
+        <w:lastRenderedPageBreak/>
+        <w:t>must be rendered is independent from all other pixels, thus their processing is embarrassingly parallel.</w:t>
       </w:r>
       <w:r>
         <w:rPr>
@@ -1199,7 +1211,14 @@
         <w:rPr>
           <w:rFonts w:cs="Times"/>
         </w:rPr>
-        <w:t xml:space="preserve"> CUDA Threads, in which </w:t>
+        <w:t xml:space="preserve"> CUDA Threads, in </w:t>
+      </w:r>
+      <w:r>
+        <w:rPr>
+          <w:rFonts w:cs="Times"/>
+        </w:rPr>
+        <w:lastRenderedPageBreak/>
+        <w:t xml:space="preserve">which </w:t>
       </w:r>
       <w:r>
         <w:rPr>
@@ -1578,7 +1597,14 @@
         <w:rPr>
           <w:rFonts w:cs="Times"/>
         </w:rPr>
-        <w:t xml:space="preserve"> some preliminary tests to evaluate with which configuration the best performance can be obtained.</w:t>
+        <w:t xml:space="preserve"> some preliminary tests to evaluate with which </w:t>
+      </w:r>
+      <w:r>
+        <w:rPr>
+          <w:rFonts w:cs="Times"/>
+        </w:rPr>
+        <w:lastRenderedPageBreak/>
+        <w:t>configuration the best performance can be obtained.</w:t>
       </w:r>
       <w:r>
         <w:rPr>
@@ -1916,6 +1942,7 @@
         <w:jc w:val="both"/>
       </w:pPr>
       <w:r>
+        <w:lastRenderedPageBreak/>
         <w:t>The Many Integrated Core (MIC)</w:t>
       </w:r>
       <w:r>
@@ -1935,6 +1962,24 @@
       <w:pPr>
         <w:jc w:val="both"/>
       </w:pPr>
+    </w:p>
+    <w:p>
+      <w:pPr>
+        <w:jc w:val="both"/>
+      </w:pPr>
+      <w:r>
+        <w:t>Figure MIC arch</w:t>
+      </w:r>
+    </w:p>
+    <w:p>
+      <w:pPr>
+        <w:jc w:val="both"/>
+      </w:pPr>
+    </w:p>
+    <w:p>
+      <w:pPr>
+        <w:jc w:val="both"/>
+      </w:pPr>
       <w:r>
         <w:t>It has 32 512 bit wide vector registers per core, with the capacity of holding 16 single precision float point values. The L2 cache size is 512 KB per core and the chip comes with 6 to 8 GB of GDDR5 ram</w:t>
       </w:r>
@@ -2085,8 +2130,14 @@
     <w:p>
       <w:pPr>
         <w:jc w:val="both"/>
-      </w:pPr>
-      <w:r>
+        <w:rPr>
+          <w:b/>
+        </w:rPr>
+      </w:pPr>
+      <w:r>
+        <w:rPr>
+          <w:b/>
+        </w:rPr>
         <w:t>-- OpenACC</w:t>
       </w:r>
     </w:p>
@@ -2100,6 +2151,7 @@
         <w:jc w:val="both"/>
       </w:pPr>
       <w:r>
+        <w:lastRenderedPageBreak/>
         <w:t xml:space="preserve">OpenACC is a framework for heterogeneous systems with accelerating devices. It is designed to simplify the programing paradigm for CPU/GPU systems by abstracting the memory management, kernel creation and GPU management. Like OpenMP, it is </w:t>
       </w:r>
       <w:r>
@@ -2125,8 +2177,14 @@
     <w:p>
       <w:pPr>
         <w:jc w:val="both"/>
-      </w:pPr>
-      <w:r>
+        <w:rPr>
+          <w:b/>
+        </w:rPr>
+      </w:pPr>
+      <w:r>
+        <w:rPr>
+          <w:b/>
+        </w:rPr>
         <w:t>-- GAMA</w:t>
       </w:r>
     </w:p>
@@ -2138,8 +2196,14 @@
     <w:p>
       <w:pPr>
         <w:jc w:val="both"/>
-      </w:pPr>
-      <w:r>
+        <w:rPr>
+          <w:b/>
+        </w:rPr>
+      </w:pPr>
+      <w:r>
+        <w:rPr>
+          <w:b/>
+        </w:rPr>
         <w:t>-- Debugging</w:t>
       </w:r>
     </w:p>
@@ -2163,54 +2227,179 @@
       </w:r>
       <w:r>
         <w:t>Unfortunately, there are no debuggers that can efficiently be used to debug a parallel application.</w:t>
+      </w:r>
+    </w:p>
+    <w:p>
+      <w:pPr>
+        <w:jc w:val="both"/>
+      </w:pPr>
+      <w:r>
+        <w:t>The effort necessary to debug these applications</w:t>
+      </w:r>
+      <w:r>
+        <w:t>, without the use of any tools,</w:t>
+      </w:r>
+      <w:r>
+        <w:t xml:space="preserve"> is directly related to the programmers experience and knowledge of working with shared memory systems. However, even the most experienced will face complex obstacles when debugging for more than 4 threads, as the</w:t>
+      </w:r>
+      <w:r>
+        <w:t xml:space="preserve"> application</w:t>
+      </w:r>
+      <w:r>
+        <w:t xml:space="preserve"> behavior is much harder to control.</w:t>
+      </w:r>
+    </w:p>
+    <w:p>
+      <w:pPr>
+        <w:jc w:val="both"/>
+      </w:pPr>
+      <w:r>
+        <w:t>Nvidia offers a tool for debugging CUDA kernels on their GPUs, which is based on the GNU Debugger.</w:t>
+      </w:r>
+      <w:r>
+        <w:t xml:space="preserve"> It is useful when used to find bugs in the kernels, but only in the same way that a sequential application is debugged. Also, when using more than 2-4 CUDA threads it does not help the programmer at all (consider that CUDA parallel regions can reach to the thousands of threads).</w:t>
+      </w:r>
+    </w:p>
+    <w:p/>
+    <w:p>
+      <w:pPr>
+        <w:rPr>
+          <w:b/>
+        </w:rPr>
+      </w:pPr>
+      <w:r>
+        <w:rPr>
+          <w:b/>
+        </w:rPr>
+        <w:t>Application</w:t>
+      </w:r>
+    </w:p>
+    <w:p/>
+    <w:p>
+      <w:pPr>
+        <w:jc w:val="both"/>
+      </w:pPr>
+      <w:r>
+        <w:t xml:space="preserve">The computing resources related to the ATLAS project are organized in a series of tiers. </w:t>
+      </w:r>
+      <w:r>
+        <w:t>The first is the CERN Tier-0 computing clusters and from there is distributed to the 10 Tier-1 data centers, spread by different countries, which are used for central processing and reconstruction of data events and simulation of Monte Carlo events. Tier-2 sites are dedicated to further processing and reconstruction of data and Monte Carlo events, while Tier-3 sites are used to perform data analysis and simulation.</w:t>
+      </w:r>
+    </w:p>
+    <w:p>
+      <w:pPr>
+        <w:jc w:val="both"/>
+      </w:pPr>
+      <w:r>
+        <w:t>It is in this Tier-3 that t</w:t>
+      </w:r>
+      <w:r>
+        <w:t>he ttH_dilep is an analysis application</w:t>
+      </w:r>
+      <w:r>
+        <w:t xml:space="preserve"> fits. It was</w:t>
+      </w:r>
+      <w:r>
+        <w:t xml:space="preserve"> developed by the LIP researchers</w:t>
+      </w:r>
+      <w:r>
+        <w:t xml:space="preserve"> to solve the problem explained in the section 2.</w:t>
+      </w:r>
+      <w:r>
+        <w:t xml:space="preserve"> The application depends mainly on two frameworks: the ROOT and the LipMiniAnalysis.</w:t>
+      </w:r>
+    </w:p>
+    <w:p>
+      <w:pPr>
+        <w:jc w:val="both"/>
+      </w:pPr>
+      <w:r>
+        <w:t xml:space="preserve">The ROOT framework is being developed by CERN and provides a set of functionalities needed to handle and analyze large amounts of data. They range from data storage, in the standard formats used by CERN, to histograming, curve </w:t>
+      </w:r>
+      <w:r>
+        <w:lastRenderedPageBreak/>
+        <w:t>fitting minimization and visualization methods. It aims to provide the programmer a set of tools that will ease the construction of their analysis code.</w:t>
+      </w:r>
+    </w:p>
+    <w:p>
+      <w:pPr>
+        <w:jc w:val="both"/>
+      </w:pPr>
+      <w:r>
+        <w:t xml:space="preserve">The LipMiniAnalysis is a </w:t>
+      </w:r>
+      <w:r>
+        <w:t>library developed by LIP, containing a set of methods and functionalities useful for the analysis that they conduct with the ATLAS detector data.</w:t>
+      </w:r>
+      <w:r>
+        <w:t xml:space="preserve"> It is also prepared to read a more refined set of data resultant from the DPD data format that arrives at the Tier-3.</w:t>
+      </w:r>
+    </w:p>
+    <w:p>
+      <w:pPr>
+        <w:jc w:val="both"/>
+      </w:pPr>
+    </w:p>
+    <w:p>
+      <w:pPr>
+        <w:jc w:val="both"/>
+      </w:pPr>
+      <w:r>
+        <w:t>Figure Callgraph</w:t>
+      </w:r>
+    </w:p>
+    <w:p>
+      <w:pPr>
+        <w:jc w:val="both"/>
+      </w:pPr>
+    </w:p>
+    <w:p>
+      <w:pPr>
+        <w:jc w:val="both"/>
+      </w:pPr>
+      <w:r>
+        <w:t xml:space="preserve">The main flow of the application is controlled by the Loop method. This method will apply the DoCuts function to every event to process. </w:t>
+      </w:r>
+      <w:r>
+        <w:t>The event passes a series of tests and evaluations (cuts). If an event reaches the cut 20, of a total of 21, the ttDilepKinFit function is called. It is in this function that the ttbar and Higgs reconstructions occur. First, the available jets are combined two by two, as well as the leptons</w:t>
+      </w:r>
+      <w:r>
+        <w:t>, as</w:t>
+      </w:r>
+      <w:r>
+        <w:t xml:space="preserve"> explained in section 2.</w:t>
+      </w:r>
+    </w:p>
+    <w:p>
+      <w:pPr>
+        <w:jc w:val="both"/>
+      </w:pPr>
+      <w:r>
+        <w:t>The dilep function analytically determines the neutrinos characteristics for each jets and leptons combination</w:t>
+      </w:r>
+      <w:r>
+        <w:t>, reconstructing the ttbar system</w:t>
+      </w:r>
+      <w:r>
+        <w:t>. It can produce two to four possible result particles.</w:t>
+      </w:r>
+      <w:r>
+        <w:t xml:space="preserve"> These results are processed in the remaining of the ttDilepKinFit to determine their probability, as well as reconstruct the Higgs bosons. The final probability of the reconstruction is determined by combining the probability of the </w:t>
+      </w:r>
+      <w:r>
+        <w:t>ttbar reconstruction combined with the probability of the Higgs reconstruction.</w:t>
+      </w:r>
+    </w:p>
+    <w:p>
+      <w:pPr>
+        <w:jc w:val="both"/>
+      </w:pPr>
+      <w:r>
+        <w:t>The rest are auxiliary and I/O functions.</w:t>
       </w:r>
       <w:bookmarkStart w:id="0" w:name="_GoBack"/>
       <w:bookmarkEnd w:id="0"/>
     </w:p>
-    <w:p>
-      <w:pPr>
-        <w:jc w:val="both"/>
-      </w:pPr>
-      <w:r>
-        <w:t>The effort necessary to debug these applications</w:t>
-      </w:r>
-      <w:r>
-        <w:t>,</w:t>
-      </w:r>
-      <w:r>
-        <w:t xml:space="preserve"> without the use of any tools,</w:t>
-      </w:r>
-      <w:r>
-        <w:t xml:space="preserve"> is directly related to the programmers experience and knowledge of working with shared memory systems. However, even the most experienced will face complex obstacles when debugging for more than 4 threads, as the</w:t>
-      </w:r>
-      <w:r>
-        <w:t xml:space="preserve"> application</w:t>
-      </w:r>
-      <w:r>
-        <w:t xml:space="preserve"> behavior is much harder to control.</w:t>
-      </w:r>
-    </w:p>
-    <w:p>
-      <w:pPr>
-        <w:jc w:val="both"/>
-      </w:pPr>
-    </w:p>
-    <w:p/>
-    <w:p>
-      <w:pPr>
-        <w:rPr>
-          <w:b/>
-        </w:rPr>
-      </w:pPr>
-      <w:r>
-        <w:rPr>
-          <w:b/>
-        </w:rPr>
-        <w:t>Application</w:t>
-      </w:r>
-    </w:p>
-    <w:p/>
-    <w:p/>
     <w:p/>
     <w:p>
       <w:r>

</xml_diff>

<commit_message>
first version completed; need to revise most of the text
</commit_message>
<xml_diff>
--- a/doc/pre-dissertation/pre-dissertation_beta.docx
+++ b/doc/pre-dissertation/pre-dissertation_beta.docx
@@ -435,7 +435,6 @@
         <w:jc w:val="both"/>
       </w:pPr>
       <w:r>
-        <w:lastRenderedPageBreak/>
         <w:t>To overcome this problem is possible to pick all the bottom quark jets and leptons that can be associated with the collision, perform the kinematical reconstruction for each combination of two jets with two leptons, and then evaluate the probability of that reconstruction being accurate.</w:t>
       </w:r>
       <w:r>
@@ -543,11 +542,7 @@
         <w:t xml:space="preserve"> However, it is not possible to narrow the scope of the work to the reconstruction; to get the most efficiency from it, will be necessary to look to the jet combination, variance appliance and Higgs reconstruction as other important tasks to improve.</w:t>
       </w:r>
       <w:r>
-        <w:t xml:space="preserve"> The LIP research group has a big interest on improving the kinematical reconstruction, as well as the overall ttH_dilep analysis, </w:t>
-      </w:r>
-      <w:r>
-        <w:lastRenderedPageBreak/>
-        <w:t>performance, which would give them an advantage over the other research groups.</w:t>
+        <w:t xml:space="preserve"> The LIP research group has a big interest on improving the kinematical reconstruction, as well as the overall ttH_dilep analysis, performance, which would give them an advantage over the other research groups.</w:t>
       </w:r>
       <w:r>
         <w:t xml:space="preserve"> </w:t>
@@ -750,14 +745,7 @@
         <w:rPr>
           <w:rFonts w:cs="Times"/>
         </w:rPr>
-        <w:t xml:space="preserve"> Taking for example GPUs, each pixel that </w:t>
-      </w:r>
-      <w:r>
-        <w:rPr>
-          <w:rFonts w:cs="Times"/>
-        </w:rPr>
-        <w:lastRenderedPageBreak/>
-        <w:t>must be rendered is independent from all other pixels, thus their processing is embarrassingly parallel.</w:t>
+        <w:t xml:space="preserve"> Taking for example GPUs, each pixel that must be rendered is independent from all other pixels, thus their processing is embarrassingly parallel.</w:t>
       </w:r>
       <w:r>
         <w:rPr>
@@ -1211,14 +1199,7 @@
         <w:rPr>
           <w:rFonts w:cs="Times"/>
         </w:rPr>
-        <w:t xml:space="preserve"> CUDA Threads, in </w:t>
-      </w:r>
-      <w:r>
-        <w:rPr>
-          <w:rFonts w:cs="Times"/>
-        </w:rPr>
-        <w:lastRenderedPageBreak/>
-        <w:t xml:space="preserve">which </w:t>
+        <w:t xml:space="preserve"> CUDA Threads, in which </w:t>
       </w:r>
       <w:r>
         <w:rPr>
@@ -1597,14 +1578,7 @@
         <w:rPr>
           <w:rFonts w:cs="Times"/>
         </w:rPr>
-        <w:t xml:space="preserve"> some preliminary tests to evaluate with which </w:t>
-      </w:r>
-      <w:r>
-        <w:rPr>
-          <w:rFonts w:cs="Times"/>
-        </w:rPr>
-        <w:lastRenderedPageBreak/>
-        <w:t>configuration the best performance can be obtained.</w:t>
+        <w:t xml:space="preserve"> some preliminary tests to evaluate with which configuration the best performance can be obtained.</w:t>
       </w:r>
       <w:r>
         <w:rPr>
@@ -1942,7 +1916,6 @@
         <w:jc w:val="both"/>
       </w:pPr>
       <w:r>
-        <w:lastRenderedPageBreak/>
         <w:t>The Many Integrated Core (MIC)</w:t>
       </w:r>
       <w:r>
@@ -2151,7 +2124,6 @@
         <w:jc w:val="both"/>
       </w:pPr>
       <w:r>
-        <w:lastRenderedPageBreak/>
         <w:t xml:space="preserve">OpenACC is a framework for heterogeneous systems with accelerating devices. It is designed to simplify the programing paradigm for CPU/GPU systems by abstracting the memory management, kernel creation and GPU management. Like OpenMP, it is </w:t>
       </w:r>
       <w:r>
@@ -2314,11 +2286,7 @@
         <w:jc w:val="both"/>
       </w:pPr>
       <w:r>
-        <w:t xml:space="preserve">The ROOT framework is being developed by CERN and provides a set of functionalities needed to handle and analyze large amounts of data. They range from data storage, in the standard formats used by CERN, to histograming, curve </w:t>
-      </w:r>
-      <w:r>
-        <w:lastRenderedPageBreak/>
-        <w:t>fitting minimization and visualization methods. It aims to provide the programmer a set of tools that will ease the construction of their analysis code.</w:t>
+        <w:t>The ROOT framework is being developed by CERN and provides a set of functionalities needed to handle and analyze large amounts of data. They range from data storage, in the standard formats used by CERN, to histograming, curve fitting minimization and visualization methods. It aims to provide the programmer a set of tools that will ease the construction of their analysis code.</w:t>
       </w:r>
     </w:p>
     <w:p>
@@ -2395,7 +2363,88 @@
         <w:jc w:val="both"/>
       </w:pPr>
       <w:r>
+        <w:t xml:space="preserve">As seen from the callgraph, most of the application execution time is spent in the Loop method, so there is the place where most efforts of optimization must be focused. </w:t>
+      </w:r>
+      <w:r>
         <w:t>The rest are auxiliary and I/O functions.</w:t>
+      </w:r>
+    </w:p>
+    <w:p/>
+    <w:p>
+      <w:pPr>
+        <w:rPr>
+          <w:b/>
+        </w:rPr>
+      </w:pPr>
+      <w:r>
+        <w:rPr>
+          <w:b/>
+        </w:rPr>
+        <w:t>Strategy</w:t>
+      </w:r>
+    </w:p>
+    <w:p/>
+    <w:p>
+      <w:pPr>
+        <w:jc w:val="both"/>
+      </w:pPr>
+      <w:r>
+        <w:t>The workflow of the Loop method, explained in the previous section, needs to be changed so that it can be easier and more effective to parallelize its execution. Currently, for each jet/lepton combination it applies the variation, executes dilep, iterates through the results and reconstructs the Higgs boson.</w:t>
+      </w:r>
+    </w:p>
+    <w:p>
+      <w:pPr>
+        <w:jc w:val="both"/>
+      </w:pPr>
+      <w:r>
+        <w:t xml:space="preserve">The best approach is to create a data set with all the jet/lepton </w:t>
+      </w:r>
+      <w:r>
+        <w:t>combinations and all the respective amount of variations</w:t>
+      </w:r>
+      <w:r>
+        <w:t>. Then, execute dilep with all the elements on the data set</w:t>
+      </w:r>
+      <w:r>
+        <w:t xml:space="preserve"> and store all the results with the associated element of the data set. Finally, iterate through all of the results, reconstruct each Higgs boson and calculate the respective probability for each element of the first data set.</w:t>
+      </w:r>
+    </w:p>
+    <w:p>
+      <w:pPr>
+        <w:jc w:val="both"/>
+      </w:pPr>
+      <w:r>
+        <w:t>This approach offers (theoretically) the possibility of having three distinct parallel tasks. The first would be the jet/lepton combination and variance calculations. The second, would be the dilep executions, which are independent, it is only need to merge the results after. The third would be the final iteration through the results of each dilep execution and respective Higgs reconstruction. However, these three parallel tasks are dependent on each other.</w:t>
+      </w:r>
+    </w:p>
+    <w:p>
+      <w:pPr>
+        <w:jc w:val="both"/>
+      </w:pPr>
+      <w:r>
+        <w:t>To ease the cost of this dependency a queue-based approach will be tested. As the first data set is constructed, its elements can be provided to the next parallel task, where dilep is executed. As soon as the results from dilep are available they can be passed to the third parallel region and the Higgs boson can be reconstructed.</w:t>
+      </w:r>
+      <w:r>
+        <w:t xml:space="preserve"> In theory, this will decrease the execution time, relative to a strict implementation, where all the parallel tasks are being executed at the same time after an initial latency.</w:t>
+      </w:r>
+    </w:p>
+    <w:p>
+      <w:pPr>
+        <w:jc w:val="both"/>
+      </w:pPr>
+      <w:r>
+        <w:t xml:space="preserve">After this stage, </w:t>
+      </w:r>
+      <w:r>
+        <w:t>an implementation of the kinematical reconstruction (dilep), which is the most time consuming task in the Loop method, and it tends to increase even more with the number of variances specified, will be attempted on both GPUs and Xeon Phi. The efforts will be towards obtaining the most optimal hybrid (i.e., also using the CPU) implementation possible. The performance will be measured and compared between these devices and the bottlenecks identified.</w:t>
+      </w:r>
+    </w:p>
+    <w:p>
+      <w:pPr>
+        <w:jc w:val="both"/>
+      </w:pPr>
+      <w:r>
+        <w:t>Finally, an implementation using the OpenACC and GAMA frameworks will be tested, relatively to the previous optimized implementations, in terms of performance but also considering the development time and usability of these tools.</w:t>
       </w:r>
       <w:bookmarkStart w:id="0" w:name="_GoBack"/>
       <w:bookmarkEnd w:id="0"/>
@@ -2403,13 +2452,7 @@
     <w:p/>
     <w:p>
       <w:r>
-        <w:t>Strategy</w:t>
-      </w:r>
-    </w:p>
-    <w:p/>
-    <w:p>
-      <w:r>
-        <w:t>Conclusion</w:t>
+        <w:t>Refs</w:t>
       </w:r>
     </w:p>
     <w:p/>

</xml_diff>